<commit_message>
Updated Final Word File
</commit_message>
<xml_diff>
--- a/Detective Inspector Irrational (Final).docx
+++ b/Detective Inspector Irrational (Final).docx
@@ -35,10 +35,10 @@
             <v:path o:extrusionok="f" gradientshapeok="t" o:connecttype="rect"/>
             <o:lock v:ext="edit" aspectratio="t"/>
           </v:shapetype>
-          <v:shape id="_x0000_i1025" type="#_x0000_t75" style="width:468pt;height:25.65pt" o:ole="">
-            <v:imagedata r:id="rId6" o:title=""/>
+          <v:shape id="_x0000_i1025" type="#_x0000_t75" style="width:468.2pt;height:25.8pt" o:ole="">
+            <v:imagedata r:id="rId5" o:title=""/>
           </v:shape>
-          <o:OLEObject Type="Embed" ProgID="Word.Document.12" ShapeID="_x0000_i1025" DrawAspect="Content" ObjectID="_1794154500" r:id="rId7">
+          <o:OLEObject Type="Embed" ProgID="Word.Document.12" ShapeID="_x0000_i1025" DrawAspect="Content" ObjectID="_1794226847" r:id="rId6">
             <o:FieldCodes>\s</o:FieldCodes>
           </o:OLEObject>
         </w:object>
@@ -3319,7 +3319,7 @@
                     <pic:cNvPicPr/>
                   </pic:nvPicPr>
                   <pic:blipFill>
-                    <a:blip r:embed="rId8"/>
+                    <a:blip r:embed="rId7"/>
                     <a:stretch>
                       <a:fillRect/>
                     </a:stretch>
@@ -3365,7 +3365,67 @@
         </w:rPr>
       </w:pPr>
       <w:r>
-        <w:t xml:space="preserve">The first part of solving task 1 is to find out the initial position. To do this, we take α (our group number; 40) along with </w:t>
+        <w:t xml:space="preserve">The first part of solving </w:t>
+      </w:r>
+      <w:r>
+        <w:t>T</w:t>
+      </w:r>
+      <w:r>
+        <w:t>ask 1</w:t>
+      </w:r>
+      <w:r>
+        <w:t>.2</w:t>
+      </w:r>
+      <w:r>
+        <w:t xml:space="preserve"> is to </w:t>
+      </w:r>
+      <w:r>
+        <w:t>simpl</w:t>
+      </w:r>
+      <w:r>
+        <w:t>if</w:t>
+      </w:r>
+      <w:r>
+        <w:t>y the</w:t>
+      </w:r>
+      <w:r>
+        <w:t xml:space="preserve"> </w:t>
+      </w:r>
+      <m:oMath>
+        <m:sSub>
+          <m:sSubPr>
+            <m:ctrlPr>
+              <w:rPr>
+                <w:rFonts w:ascii="Cambria Math" w:hAnsi="Cambria Math"/>
+              </w:rPr>
+            </m:ctrlPr>
+          </m:sSubPr>
+          <m:e>
+            <m:r>
+              <w:rPr>
+                <w:rFonts w:ascii="Cambria Math" w:hAnsi="Cambria Math"/>
+              </w:rPr>
+              <m:t>Z</m:t>
+            </m:r>
+          </m:e>
+          <m:sub>
+            <m:r>
+              <w:rPr>
+                <w:rFonts w:ascii="Cambria Math" w:hAnsi="Cambria Math"/>
+              </w:rPr>
+              <m:t>initial</m:t>
+            </m:r>
+          </m:sub>
+        </m:sSub>
+      </m:oMath>
+      <w:r>
+        <w:t>. To do this, we take α (our group number</w:t>
+      </w:r>
+      <w:r>
+        <w:t>:</w:t>
+      </w:r>
+      <w:r>
+        <w:t xml:space="preserve"> 40) along with </w:t>
       </w:r>
       <w:r>
         <w:rPr>
@@ -3406,7 +3466,13 @@
         </m:rad>
       </m:oMath>
       <w:r>
-        <w:t xml:space="preserve">  and apply it to the below equation:</w:t>
+        <w:t xml:space="preserve"> </w:t>
+      </w:r>
+      <w:r>
+        <w:t xml:space="preserve">) </w:t>
+      </w:r>
+      <w:r>
+        <w:t>and apply it to the below equation:</w:t>
       </w:r>
       <w:r>
         <w:br/>
@@ -4175,6 +4241,12 @@
           <w:rFonts w:eastAsiaTheme="minorEastAsia"/>
         </w:rPr>
         <w:t>.</w:t>
+      </w:r>
+      <w:r>
+        <w:rPr>
+          <w:rFonts w:eastAsiaTheme="minorEastAsia"/>
+        </w:rPr>
+        <w:t xml:space="preserve"> The complex number</w:t>
       </w:r>
       <w:r>
         <w:rPr>
@@ -5394,19 +5466,109 @@
         <w:rPr>
           <w:rFonts w:eastAsiaTheme="minorEastAsia"/>
         </w:rPr>
-        <w:t>, the equation to calculate the next step from the previous. The formula to calculate the next step</w:t>
+        <w:t xml:space="preserve">, </w:t>
+      </w:r>
+      <w:bookmarkStart w:id="0" w:name="_Int_kAR705Pc"/>
+      <w:r>
+        <w:t>where</w:t>
+      </w:r>
+      <w:bookmarkEnd w:id="0"/>
+      <w:r>
+        <w:t xml:space="preserve"> </w:t>
+      </w:r>
+      <m:oMath>
+        <m:r>
+          <w:rPr>
+            <w:rFonts w:ascii="Cambria Math" w:hAnsi="Cambria Math"/>
+          </w:rPr>
+          <m:t>u = </m:t>
+        </m:r>
+        <m:f>
+          <m:fPr>
+            <m:ctrlPr>
+              <w:rPr>
+                <w:rFonts w:ascii="Cambria Math" w:hAnsi="Cambria Math"/>
+              </w:rPr>
+            </m:ctrlPr>
+          </m:fPr>
+          <m:num>
+            <m:rad>
+              <m:radPr>
+                <m:degHide m:val="1"/>
+                <m:ctrlPr>
+                  <w:rPr>
+                    <w:rFonts w:ascii="Cambria Math" w:hAnsi="Cambria Math"/>
+                  </w:rPr>
+                </m:ctrlPr>
+              </m:radPr>
+              <m:deg/>
+              <m:e>
+                <m:r>
+                  <w:rPr>
+                    <w:rFonts w:ascii="Cambria Math" w:hAnsi="Cambria Math"/>
+                  </w:rPr>
+                  <m:t>2</m:t>
+                </m:r>
+              </m:e>
+            </m:rad>
+          </m:num>
+          <m:den>
+            <m:r>
+              <w:rPr>
+                <w:rFonts w:ascii="Cambria Math" w:hAnsi="Cambria Math"/>
+              </w:rPr>
+              <m:t>1+j</m:t>
+            </m:r>
+          </m:den>
+        </m:f>
+      </m:oMath>
+      <w:r>
+        <w:rPr>
+          <w:rFonts w:eastAsiaTheme="minorEastAsia"/>
+        </w:rPr>
+        <w:t xml:space="preserve"> , </w:t>
       </w:r>
       <w:r>
         <w:rPr>
           <w:rFonts w:eastAsiaTheme="minorEastAsia"/>
         </w:rPr>
-        <w:t>s</w:t>
+        <w:t xml:space="preserve">the </w:t>
       </w:r>
       <w:r>
         <w:rPr>
           <w:rFonts w:eastAsiaTheme="minorEastAsia"/>
         </w:rPr>
-        <w:t xml:space="preserve"> is as follows:</w:t>
+        <w:t xml:space="preserve">complex number </w:t>
+      </w:r>
+      <w:r>
+        <w:rPr>
+          <w:rFonts w:eastAsiaTheme="minorEastAsia"/>
+        </w:rPr>
+        <w:t xml:space="preserve">to calculate the next </w:t>
+      </w:r>
+      <w:r>
+        <w:rPr>
+          <w:rFonts w:eastAsiaTheme="minorEastAsia"/>
+        </w:rPr>
+        <w:t xml:space="preserve">position </w:t>
+      </w:r>
+      <w:r>
+        <w:rPr>
+          <w:rFonts w:eastAsiaTheme="minorEastAsia"/>
+        </w:rPr>
+        <w:t xml:space="preserve">from the previous. The formula to calculate the next </w:t>
+      </w:r>
+      <w:r>
+        <w:rPr>
+          <w:rFonts w:eastAsiaTheme="minorEastAsia"/>
+        </w:rPr>
+        <w:t xml:space="preserve">positions </w:t>
+      </w:r>
+      <w:r>
+        <w:rPr>
+          <w:rFonts w:eastAsiaTheme="minorEastAsia"/>
+        </w:rPr>
+        <w:t>is as follows:</w:t>
       </w:r>
     </w:p>
     <w:p>
@@ -6138,155 +6300,6 @@
           <w:rFonts w:eastAsiaTheme="minorEastAsia"/>
         </w:rPr>
       </w:pPr>
-      <w:r>
-        <w:rPr>
-          <w:rFonts w:eastAsiaTheme="minorEastAsia"/>
-        </w:rPr>
-        <w:t xml:space="preserve">From this, we can see that for each iteration of calculating the next step, the result will be </w:t>
-      </w:r>
-      <w:r>
-        <w:rPr>
-          <w:rFonts w:eastAsiaTheme="minorEastAsia"/>
-        </w:rPr>
-        <w:t xml:space="preserve">one power less of </w:t>
-      </w:r>
-      <m:oMath>
-        <m:r>
-          <w:rPr>
-            <w:rFonts w:ascii="Cambria Math" w:eastAsiaTheme="minorEastAsia" w:hAnsi="Cambria Math"/>
-          </w:rPr>
-          <m:t>n</m:t>
-        </m:r>
-      </m:oMath>
-      <w:r>
-        <w:rPr>
-          <w:rFonts w:eastAsiaTheme="minorEastAsia"/>
-        </w:rPr>
-        <w:t xml:space="preserve">, </w:t>
-      </w:r>
-      <m:oMath>
-        <m:r>
-          <w:rPr>
-            <w:rFonts w:ascii="Cambria Math" w:eastAsiaTheme="minorEastAsia" w:hAnsi="Cambria Math"/>
-          </w:rPr>
-          <m:t>n</m:t>
-        </m:r>
-      </m:oMath>
-      <w:r>
-        <w:rPr>
-          <w:rFonts w:eastAsiaTheme="minorEastAsia"/>
-        </w:rPr>
-        <w:t xml:space="preserve"> being the current </w:t>
-      </w:r>
-      <w:r>
-        <w:rPr>
-          <w:rFonts w:eastAsiaTheme="minorEastAsia"/>
-        </w:rPr>
-        <w:t>position</w:t>
-      </w:r>
-      <w:r>
-        <w:rPr>
-          <w:rFonts w:eastAsiaTheme="minorEastAsia"/>
-        </w:rPr>
-        <w:t>:</w:t>
-      </w:r>
-    </w:p>
-    <w:p>
-      <w:pPr>
-        <w:shd w:val="clear" w:color="auto" w:fill="FFFFFF" w:themeFill="background1"/>
-        <w:spacing w:after="0"/>
-        <w:rPr>
-          <w:rFonts w:eastAsiaTheme="minorEastAsia"/>
-        </w:rPr>
-      </w:pPr>
-      <m:oMathPara>
-        <m:oMathParaPr>
-          <m:jc m:val="left"/>
-        </m:oMathParaPr>
-        <m:oMath>
-          <m:sSup>
-            <m:sSupPr>
-              <m:ctrlPr>
-                <w:rPr>
-                  <w:rFonts w:ascii="Cambria Math" w:eastAsiaTheme="minorEastAsia" w:hAnsi="Cambria Math"/>
-                  <w:i/>
-                </w:rPr>
-              </m:ctrlPr>
-            </m:sSupPr>
-            <m:e>
-              <m:d>
-                <m:dPr>
-                  <m:ctrlPr>
-                    <w:rPr>
-                      <w:rFonts w:ascii="Cambria Math" w:eastAsiaTheme="minorEastAsia" w:hAnsi="Cambria Math"/>
-                      <w:i/>
-                    </w:rPr>
-                  </m:ctrlPr>
-                </m:dPr>
-                <m:e>
-                  <m:f>
-                    <m:fPr>
-                      <m:ctrlPr>
-                        <w:rPr>
-                          <w:rFonts w:ascii="Cambria Math" w:eastAsiaTheme="minorEastAsia" w:hAnsi="Cambria Math"/>
-                          <w:i/>
-                        </w:rPr>
-                      </m:ctrlPr>
-                    </m:fPr>
-                    <m:num>
-                      <m:rad>
-                        <m:radPr>
-                          <m:degHide m:val="1"/>
-                          <m:ctrlPr>
-                            <w:rPr>
-                              <w:rFonts w:ascii="Cambria Math" w:eastAsiaTheme="minorEastAsia" w:hAnsi="Cambria Math"/>
-                              <w:i/>
-                            </w:rPr>
-                          </m:ctrlPr>
-                        </m:radPr>
-                        <m:deg/>
-                        <m:e>
-                          <m:r>
-                            <w:rPr>
-                              <w:rFonts w:ascii="Cambria Math" w:eastAsiaTheme="minorEastAsia" w:hAnsi="Cambria Math"/>
-                            </w:rPr>
-                            <m:t>2</m:t>
-                          </m:r>
-                        </m:e>
-                      </m:rad>
-                    </m:num>
-                    <m:den>
-                      <m:r>
-                        <w:rPr>
-                          <w:rFonts w:ascii="Cambria Math" w:eastAsiaTheme="minorEastAsia" w:hAnsi="Cambria Math"/>
-                        </w:rPr>
-                        <m:t>1+j</m:t>
-                      </m:r>
-                    </m:den>
-                  </m:f>
-                </m:e>
-              </m:d>
-            </m:e>
-            <m:sup>
-              <m:r>
-                <w:rPr>
-                  <w:rFonts w:ascii="Cambria Math" w:eastAsiaTheme="minorEastAsia" w:hAnsi="Cambria Math"/>
-                </w:rPr>
-                <m:t>n-1</m:t>
-              </m:r>
-            </m:sup>
-          </m:sSup>
-        </m:oMath>
-      </m:oMathPara>
-    </w:p>
-    <w:p>
-      <w:pPr>
-        <w:shd w:val="clear" w:color="auto" w:fill="FFFFFF" w:themeFill="background1"/>
-        <w:spacing w:after="0"/>
-        <w:rPr>
-          <w:rFonts w:eastAsiaTheme="minorEastAsia"/>
-        </w:rPr>
-      </w:pPr>
     </w:p>
     <w:p>
       <w:pPr>
@@ -6297,10 +6310,15 @@
         </w:rPr>
       </w:pPr>
       <w:r>
+        <w:t xml:space="preserve">We see that with each movement, the power decreases by </w:t>
+      </w:r>
+      <w:r>
+        <w:t xml:space="preserve">1. </w:t>
+      </w:r>
+      <w:r>
         <w:rPr>
           <w:rFonts w:eastAsiaTheme="minorEastAsia"/>
         </w:rPr>
-        <w:lastRenderedPageBreak/>
         <w:t xml:space="preserve">The division by the complex number </w:t>
       </w:r>
       <m:oMath>
@@ -6357,8 +6375,10 @@
         </w:rPr>
       </w:pPr>
     </w:p>
+    <w:p/>
     <w:p>
       <w:r>
+        <w:lastRenderedPageBreak/>
         <w:t>Using,</w:t>
       </w:r>
     </w:p>
@@ -6506,7 +6526,25 @@
             <w:rPr>
               <w:rFonts w:ascii="Cambria Math" w:hAnsi="Cambria Math"/>
             </w:rPr>
-            <m:t> and a +bi is equal to 1+i</m:t>
+            <m:t> and a +b</m:t>
+          </m:r>
+          <m:r>
+            <w:rPr>
+              <w:rFonts w:ascii="Cambria Math" w:hAnsi="Cambria Math"/>
+            </w:rPr>
+            <m:t>j</m:t>
+          </m:r>
+          <m:r>
+            <w:rPr>
+              <w:rFonts w:ascii="Cambria Math" w:hAnsi="Cambria Math"/>
+            </w:rPr>
+            <m:t> is equal to 1+</m:t>
+          </m:r>
+          <m:r>
+            <w:rPr>
+              <w:rFonts w:ascii="Cambria Math" w:hAnsi="Cambria Math"/>
+            </w:rPr>
+            <m:t>j</m:t>
           </m:r>
         </m:oMath>
       </m:oMathPara>
@@ -6908,6 +6946,30 @@
       <w:r>
         <w:t xml:space="preserve"> to get back to the initial position.</w:t>
       </w:r>
+    </w:p>
+    <w:p>
+      <w:pPr>
+        <w:rPr>
+          <w:b/>
+          <w:bCs/>
+        </w:rPr>
+      </w:pPr>
+    </w:p>
+    <w:p>
+      <w:pPr>
+        <w:rPr>
+          <w:b/>
+          <w:bCs/>
+        </w:rPr>
+      </w:pPr>
+    </w:p>
+    <w:p>
+      <w:pPr>
+        <w:rPr>
+          <w:b/>
+          <w:bCs/>
+        </w:rPr>
+      </w:pPr>
     </w:p>
     <w:p>
       <w:pPr>
@@ -7048,7 +7110,7 @@
                     <pic:cNvPicPr/>
                   </pic:nvPicPr>
                   <pic:blipFill>
-                    <a:blip r:embed="rId9">
+                    <a:blip r:embed="rId8">
                       <a:extLst>
                         <a:ext uri="{28A0092B-C50C-407E-A947-70E740481C1C}">
                           <a14:useLocalDpi xmlns:a14="http://schemas.microsoft.com/office/drawing/2010/main" val="0"/>
@@ -15393,7 +15455,7 @@
                     <pic:cNvPicPr/>
                   </pic:nvPicPr>
                   <pic:blipFill>
-                    <a:blip r:embed="rId10"/>
+                    <a:blip r:embed="rId9"/>
                     <a:stretch>
                       <a:fillRect/>
                     </a:stretch>
@@ -17857,11 +17919,11 @@
       <w:r>
         <w:t xml:space="preserve"> until the </w:t>
       </w:r>
-      <w:bookmarkStart w:id="0" w:name="_Int_j5e1YqH9"/>
+      <w:bookmarkStart w:id="1" w:name="_Int_j5e1YqH9"/>
       <w:r>
         <w:t>mean</w:t>
       </w:r>
-      <w:bookmarkEnd w:id="0"/>
+      <w:bookmarkEnd w:id="1"/>
       <w:r>
         <w:t xml:space="preserve"> of all her movements gives us the coordinate at the origin.</w:t>
       </w:r>
@@ -20238,7 +20300,7 @@
                     <pic:cNvPicPr/>
                   </pic:nvPicPr>
                   <pic:blipFill>
-                    <a:blip r:embed="rId11"/>
+                    <a:blip r:embed="rId10"/>
                     <a:stretch>
                       <a:fillRect/>
                     </a:stretch>
@@ -20690,6 +20752,8 @@
         <m:r>
           <w:rPr>
             <w:rFonts w:ascii="Cambria Math" w:hAnsi="Cambria Math"/>
+            <w:sz w:val="28"/>
+            <w:szCs w:val="28"/>
           </w:rPr>
           <w:lastRenderedPageBreak/>
           <m:t>=</m:t>
@@ -20699,6 +20763,8 @@
             <m:ctrlPr>
               <w:rPr>
                 <w:rFonts w:ascii="Cambria Math" w:hAnsi="Cambria Math"/>
+                <w:sz w:val="28"/>
+                <w:szCs w:val="28"/>
               </w:rPr>
             </m:ctrlPr>
           </m:fPr>
@@ -20708,6 +20774,8 @@
                 <m:ctrlPr>
                   <w:rPr>
                     <w:rFonts w:ascii="Cambria Math" w:hAnsi="Cambria Math"/>
+                    <w:sz w:val="28"/>
+                    <w:szCs w:val="28"/>
                   </w:rPr>
                 </m:ctrlPr>
               </m:dPr>
@@ -20717,6 +20785,8 @@
                     <m:ctrlPr>
                       <w:rPr>
                         <w:rFonts w:ascii="Cambria Math" w:hAnsi="Cambria Math"/>
+                        <w:sz w:val="28"/>
+                        <w:szCs w:val="28"/>
                       </w:rPr>
                     </m:ctrlPr>
                   </m:sSupPr>
@@ -20724,6 +20794,8 @@
                     <m:r>
                       <w:rPr>
                         <w:rFonts w:ascii="Cambria Math" w:hAnsi="Cambria Math"/>
+                        <w:sz w:val="28"/>
+                        <w:szCs w:val="28"/>
                       </w:rPr>
                       <m:t>3</m:t>
                     </m:r>
@@ -20732,6 +20804,8 @@
                     <m:r>
                       <w:rPr>
                         <w:rFonts w:ascii="Cambria Math" w:hAnsi="Cambria Math"/>
+                        <w:sz w:val="28"/>
+                        <w:szCs w:val="28"/>
                       </w:rPr>
                       <m:t>+</m:t>
                     </m:r>
@@ -20740,6 +20814,8 @@
                 <m:r>
                   <w:rPr>
                     <w:rFonts w:ascii="Cambria Math" w:hAnsi="Cambria Math"/>
+                    <w:sz w:val="28"/>
+                    <w:szCs w:val="28"/>
                   </w:rPr>
                   <m:t>-3</m:t>
                 </m:r>
@@ -20750,6 +20826,8 @@
                 <m:ctrlPr>
                   <w:rPr>
                     <w:rFonts w:ascii="Cambria Math" w:hAnsi="Cambria Math"/>
+                    <w:sz w:val="28"/>
+                    <w:szCs w:val="28"/>
                   </w:rPr>
                 </m:ctrlPr>
               </m:sSupPr>
@@ -20757,6 +20835,8 @@
                 <m:r>
                   <w:rPr>
                     <w:rFonts w:ascii="Cambria Math" w:hAnsi="Cambria Math"/>
+                    <w:sz w:val="28"/>
+                    <w:szCs w:val="28"/>
                   </w:rPr>
                   <m:t>e</m:t>
                 </m:r>
@@ -20767,6 +20847,8 @@
                     <m:ctrlPr>
                       <w:rPr>
                         <w:rFonts w:ascii="Cambria Math" w:hAnsi="Cambria Math"/>
+                        <w:sz w:val="28"/>
+                        <w:szCs w:val="28"/>
                       </w:rPr>
                     </m:ctrlPr>
                   </m:fPr>
@@ -20774,6 +20856,8 @@
                     <m:r>
                       <w:rPr>
                         <w:rFonts w:ascii="Cambria Math" w:hAnsi="Cambria Math"/>
+                        <w:sz w:val="28"/>
+                        <w:szCs w:val="28"/>
                       </w:rPr>
                       <m:t>1</m:t>
                     </m:r>
@@ -20784,6 +20868,8 @@
                         <m:ctrlPr>
                           <w:rPr>
                             <w:rFonts w:ascii="Cambria Math" w:hAnsi="Cambria Math"/>
+                            <w:sz w:val="28"/>
+                            <w:szCs w:val="28"/>
                           </w:rPr>
                         </m:ctrlPr>
                       </m:sSupPr>
@@ -20791,6 +20877,8 @@
                         <m:r>
                           <w:rPr>
                             <w:rFonts w:ascii="Cambria Math" w:hAnsi="Cambria Math"/>
+                            <w:sz w:val="28"/>
+                            <w:szCs w:val="28"/>
                           </w:rPr>
                           <m:t>3</m:t>
                         </m:r>
@@ -20799,6 +20887,8 @@
                         <m:r>
                           <w:rPr>
                             <w:rFonts w:ascii="Cambria Math" w:hAnsi="Cambria Math"/>
+                            <w:sz w:val="28"/>
+                            <w:szCs w:val="28"/>
                           </w:rPr>
                           <m:t>+</m:t>
                         </m:r>
@@ -20807,6 +20897,8 @@
                     <m:r>
                       <w:rPr>
                         <w:rFonts w:ascii="Cambria Math" w:hAnsi="Cambria Math"/>
+                        <w:sz w:val="28"/>
+                        <w:szCs w:val="28"/>
                       </w:rPr>
                       <m:t>-3</m:t>
                     </m:r>
@@ -20821,6 +20913,8 @@
                 <m:ctrlPr>
                   <w:rPr>
                     <w:rFonts w:ascii="Cambria Math" w:hAnsi="Cambria Math"/>
+                    <w:sz w:val="28"/>
+                    <w:szCs w:val="28"/>
                   </w:rPr>
                 </m:ctrlPr>
               </m:sSupPr>
@@ -20828,6 +20922,8 @@
                 <m:r>
                   <w:rPr>
                     <w:rFonts w:ascii="Cambria Math" w:hAnsi="Cambria Math"/>
+                    <w:sz w:val="28"/>
+                    <w:szCs w:val="28"/>
                   </w:rPr>
                   <m:t>3</m:t>
                 </m:r>
@@ -20836,6 +20932,8 @@
                 <m:r>
                   <w:rPr>
                     <w:rFonts w:ascii="Cambria Math" w:hAnsi="Cambria Math"/>
+                    <w:sz w:val="28"/>
+                    <w:szCs w:val="28"/>
                   </w:rPr>
                   <m:t>+</m:t>
                 </m:r>
@@ -20846,6 +20944,8 @@
                 <m:ctrlPr>
                   <w:rPr>
                     <w:rFonts w:ascii="Cambria Math" w:hAnsi="Cambria Math"/>
+                    <w:sz w:val="28"/>
+                    <w:szCs w:val="28"/>
                   </w:rPr>
                 </m:ctrlPr>
               </m:sSupPr>
@@ -20853,6 +20953,8 @@
                 <m:r>
                   <w:rPr>
                     <w:rFonts w:ascii="Cambria Math" w:hAnsi="Cambria Math"/>
+                    <w:sz w:val="28"/>
+                    <w:szCs w:val="28"/>
                   </w:rPr>
                   <m:t>e</m:t>
                 </m:r>
@@ -20861,6 +20963,8 @@
                 <m:r>
                   <w:rPr>
                     <w:rFonts w:ascii="Cambria Math" w:hAnsi="Cambria Math"/>
+                    <w:sz w:val="28"/>
+                    <w:szCs w:val="28"/>
                   </w:rPr>
                   <m:t>-40⋅</m:t>
                 </m:r>
@@ -20869,6 +20973,8 @@
                     <m:ctrlPr>
                       <w:rPr>
                         <w:rFonts w:ascii="Cambria Math" w:hAnsi="Cambria Math"/>
+                        <w:sz w:val="28"/>
+                        <w:szCs w:val="28"/>
                       </w:rPr>
                     </m:ctrlPr>
                   </m:sSupPr>
@@ -20876,6 +20982,8 @@
                     <m:r>
                       <w:rPr>
                         <w:rFonts w:ascii="Cambria Math" w:hAnsi="Cambria Math"/>
+                        <w:sz w:val="28"/>
+                        <w:szCs w:val="28"/>
                       </w:rPr>
                       <m:t>3</m:t>
                     </m:r>
@@ -20884,6 +20992,8 @@
                     <m:r>
                       <w:rPr>
                         <w:rFonts w:ascii="Cambria Math" w:hAnsi="Cambria Math"/>
+                        <w:sz w:val="28"/>
+                        <w:szCs w:val="28"/>
                       </w:rPr>
                       <m:t>+</m:t>
                     </m:r>
@@ -20895,21 +21005,31 @@
         </m:f>
       </m:oMath>
       <w:r>
-        <w:t xml:space="preserve">, </w:t>
+        <w:rPr>
+          <w:rFonts w:ascii="Cambria Math" w:hAnsi="Cambria Math"/>
+          <w:sz w:val="28"/>
+          <w:szCs w:val="28"/>
+        </w:rPr>
+        <w:t>,</w:t>
+      </w:r>
+      <w:r>
+        <w:rPr>
+          <w:sz w:val="28"/>
+          <w:szCs w:val="28"/>
+        </w:rPr>
+        <w:t xml:space="preserve"> </w:t>
       </w:r>
       <m:oMath>
         <m:r>
           <w:rPr>
             <w:rFonts w:ascii="Cambria Math" w:hAnsi="Cambria Math"/>
+            <w:sz w:val="28"/>
+            <w:szCs w:val="28"/>
           </w:rPr>
           <m:t>e </m:t>
         </m:r>
       </m:oMath>
       <w:r>
-        <w:rPr>
-          <w:sz w:val="20"/>
-          <w:szCs w:val="20"/>
-        </w:rPr>
         <w:t>dominates, so we can ignore everything besides it</w:t>
       </w:r>
     </w:p>
@@ -21278,6 +21398,8 @@
         <m:r>
           <w:rPr>
             <w:rFonts w:ascii="Cambria Math" w:hAnsi="Cambria Math"/>
+            <w:sz w:val="28"/>
+            <w:szCs w:val="28"/>
           </w:rPr>
           <m:t>=</m:t>
         </m:r>
@@ -21286,6 +21408,8 @@
             <m:ctrlPr>
               <w:rPr>
                 <w:rFonts w:ascii="Cambria Math" w:hAnsi="Cambria Math"/>
+                <w:sz w:val="28"/>
+                <w:szCs w:val="28"/>
               </w:rPr>
             </m:ctrlPr>
           </m:fPr>
@@ -21295,6 +21419,8 @@
                 <m:ctrlPr>
                   <w:rPr>
                     <w:rFonts w:ascii="Cambria Math" w:hAnsi="Cambria Math"/>
+                    <w:sz w:val="28"/>
+                    <w:szCs w:val="28"/>
                   </w:rPr>
                 </m:ctrlPr>
               </m:dPr>
@@ -21304,6 +21430,8 @@
                     <m:ctrlPr>
                       <w:rPr>
                         <w:rFonts w:ascii="Cambria Math" w:hAnsi="Cambria Math"/>
+                        <w:sz w:val="28"/>
+                        <w:szCs w:val="28"/>
                       </w:rPr>
                     </m:ctrlPr>
                   </m:sSupPr>
@@ -21311,6 +21439,8 @@
                     <m:r>
                       <w:rPr>
                         <w:rFonts w:ascii="Cambria Math" w:hAnsi="Cambria Math"/>
+                        <w:sz w:val="28"/>
+                        <w:szCs w:val="28"/>
                       </w:rPr>
                       <m:t>3</m:t>
                     </m:r>
@@ -21319,6 +21449,8 @@
                     <m:r>
                       <w:rPr>
                         <w:rFonts w:ascii="Cambria Math" w:hAnsi="Cambria Math"/>
+                        <w:sz w:val="28"/>
+                        <w:szCs w:val="28"/>
                       </w:rPr>
                       <m:t>-</m:t>
                     </m:r>
@@ -21327,6 +21459,8 @@
                 <m:r>
                   <w:rPr>
                     <w:rFonts w:ascii="Cambria Math" w:hAnsi="Cambria Math"/>
+                    <w:sz w:val="28"/>
+                    <w:szCs w:val="28"/>
                   </w:rPr>
                   <m:t>-3</m:t>
                 </m:r>
@@ -21337,6 +21471,8 @@
                 <m:ctrlPr>
                   <w:rPr>
                     <w:rFonts w:ascii="Cambria Math" w:hAnsi="Cambria Math"/>
+                    <w:sz w:val="28"/>
+                    <w:szCs w:val="28"/>
                   </w:rPr>
                 </m:ctrlPr>
               </m:sSupPr>
@@ -21344,6 +21480,8 @@
                 <m:r>
                   <w:rPr>
                     <w:rFonts w:ascii="Cambria Math" w:hAnsi="Cambria Math"/>
+                    <w:sz w:val="28"/>
+                    <w:szCs w:val="28"/>
                   </w:rPr>
                   <m:t>e</m:t>
                 </m:r>
@@ -21354,6 +21492,8 @@
                     <m:ctrlPr>
                       <w:rPr>
                         <w:rFonts w:ascii="Cambria Math" w:hAnsi="Cambria Math"/>
+                        <w:sz w:val="28"/>
+                        <w:szCs w:val="28"/>
                       </w:rPr>
                     </m:ctrlPr>
                   </m:fPr>
@@ -21361,6 +21501,8 @@
                     <m:r>
                       <w:rPr>
                         <w:rFonts w:ascii="Cambria Math" w:hAnsi="Cambria Math"/>
+                        <w:sz w:val="28"/>
+                        <w:szCs w:val="28"/>
                       </w:rPr>
                       <m:t>1</m:t>
                     </m:r>
@@ -21371,6 +21513,8 @@
                         <m:ctrlPr>
                           <w:rPr>
                             <w:rFonts w:ascii="Cambria Math" w:hAnsi="Cambria Math"/>
+                            <w:sz w:val="28"/>
+                            <w:szCs w:val="28"/>
                           </w:rPr>
                         </m:ctrlPr>
                       </m:sSupPr>
@@ -21378,6 +21522,8 @@
                         <m:r>
                           <w:rPr>
                             <w:rFonts w:ascii="Cambria Math" w:hAnsi="Cambria Math"/>
+                            <w:sz w:val="28"/>
+                            <w:szCs w:val="28"/>
                           </w:rPr>
                           <m:t>3</m:t>
                         </m:r>
@@ -21386,6 +21532,8 @@
                         <m:r>
                           <w:rPr>
                             <w:rFonts w:ascii="Cambria Math" w:hAnsi="Cambria Math"/>
+                            <w:sz w:val="28"/>
+                            <w:szCs w:val="28"/>
                           </w:rPr>
                           <m:t>-</m:t>
                         </m:r>
@@ -21394,6 +21542,8 @@
                     <m:r>
                       <w:rPr>
                         <w:rFonts w:ascii="Cambria Math" w:hAnsi="Cambria Math"/>
+                        <w:sz w:val="28"/>
+                        <w:szCs w:val="28"/>
                       </w:rPr>
                       <m:t>-3</m:t>
                     </m:r>
@@ -21408,6 +21558,8 @@
                 <m:ctrlPr>
                   <w:rPr>
                     <w:rFonts w:ascii="Cambria Math" w:hAnsi="Cambria Math"/>
+                    <w:sz w:val="28"/>
+                    <w:szCs w:val="28"/>
                   </w:rPr>
                 </m:ctrlPr>
               </m:sSupPr>
@@ -21415,6 +21567,8 @@
                 <m:r>
                   <w:rPr>
                     <w:rFonts w:ascii="Cambria Math" w:hAnsi="Cambria Math"/>
+                    <w:sz w:val="28"/>
+                    <w:szCs w:val="28"/>
                   </w:rPr>
                   <m:t>3</m:t>
                 </m:r>
@@ -21423,6 +21577,8 @@
                 <m:r>
                   <w:rPr>
                     <w:rFonts w:ascii="Cambria Math" w:hAnsi="Cambria Math"/>
+                    <w:sz w:val="28"/>
+                    <w:szCs w:val="28"/>
                   </w:rPr>
                   <m:t>-</m:t>
                 </m:r>
@@ -21433,6 +21589,8 @@
                 <m:ctrlPr>
                   <w:rPr>
                     <w:rFonts w:ascii="Cambria Math" w:hAnsi="Cambria Math"/>
+                    <w:sz w:val="28"/>
+                    <w:szCs w:val="28"/>
                   </w:rPr>
                 </m:ctrlPr>
               </m:sSupPr>
@@ -21440,6 +21598,8 @@
                 <m:r>
                   <w:rPr>
                     <w:rFonts w:ascii="Cambria Math" w:hAnsi="Cambria Math"/>
+                    <w:sz w:val="28"/>
+                    <w:szCs w:val="28"/>
                   </w:rPr>
                   <m:t>e</m:t>
                 </m:r>
@@ -21448,6 +21608,8 @@
                 <m:r>
                   <w:rPr>
                     <w:rFonts w:ascii="Cambria Math" w:hAnsi="Cambria Math"/>
+                    <w:sz w:val="28"/>
+                    <w:szCs w:val="28"/>
                   </w:rPr>
                   <m:t>-40⋅</m:t>
                 </m:r>
@@ -21456,6 +21618,8 @@
                     <m:ctrlPr>
                       <w:rPr>
                         <w:rFonts w:ascii="Cambria Math" w:hAnsi="Cambria Math"/>
+                        <w:sz w:val="28"/>
+                        <w:szCs w:val="28"/>
                       </w:rPr>
                     </m:ctrlPr>
                   </m:sSupPr>
@@ -21463,6 +21627,8 @@
                     <m:r>
                       <w:rPr>
                         <w:rFonts w:ascii="Cambria Math" w:hAnsi="Cambria Math"/>
+                        <w:sz w:val="28"/>
+                        <w:szCs w:val="28"/>
                       </w:rPr>
                       <m:t>3</m:t>
                     </m:r>
@@ -21471,6 +21637,8 @@
                     <m:r>
                       <w:rPr>
                         <w:rFonts w:ascii="Cambria Math" w:hAnsi="Cambria Math"/>
+                        <w:sz w:val="28"/>
+                        <w:szCs w:val="28"/>
                       </w:rPr>
                       <m:t>-</m:t>
                     </m:r>
@@ -21482,12 +21650,19 @@
         </m:f>
       </m:oMath>
       <w:r>
+        <w:rPr>
+          <w:rFonts w:ascii="Cambria Math" w:hAnsi="Cambria Math"/>
+          <w:sz w:val="28"/>
+          <w:szCs w:val="28"/>
+        </w:rPr>
         <w:t>,</w:t>
       </w:r>
       <w:r>
         <w:rPr>
           <w:rFonts w:ascii="Cambria Math" w:hAnsi="Cambria Math"/>
           <w:i/>
+          <w:sz w:val="28"/>
+          <w:szCs w:val="28"/>
         </w:rPr>
         <w:t xml:space="preserve"> </w:t>
       </w:r>
@@ -21495,22 +21670,16 @@
         <m:r>
           <w:rPr>
             <w:rFonts w:ascii="Cambria Math" w:hAnsi="Cambria Math"/>
+            <w:sz w:val="28"/>
+            <w:szCs w:val="28"/>
           </w:rPr>
           <m:t>e </m:t>
         </m:r>
       </m:oMath>
       <w:r>
-        <w:rPr>
-          <w:sz w:val="20"/>
-          <w:szCs w:val="20"/>
-        </w:rPr>
         <w:t>dominates</w:t>
       </w:r>
       <w:r>
-        <w:rPr>
-          <w:sz w:val="20"/>
-          <w:szCs w:val="20"/>
-        </w:rPr>
         <w:t>, so we can ignore everything besides it</w:t>
       </w:r>
     </w:p>
@@ -22302,6 +22471,7 @@
                 <w:sz w:val="21"/>
                 <w:szCs w:val="21"/>
               </w:rPr>
+              <w:lastRenderedPageBreak/>
               <w:t>plt</w:t>
             </w:r>
             <w:r>
@@ -22366,7 +22536,6 @@
                 <w:sz w:val="21"/>
                 <w:szCs w:val="21"/>
               </w:rPr>
-              <w:lastRenderedPageBreak/>
               <w:t>plt</w:t>
             </w:r>
             <w:r>
@@ -25139,11 +25308,20 @@
           <w:bCs/>
         </w:rPr>
       </w:pPr>
+    </w:p>
+    <w:p>
+      <w:pPr>
+        <w:rPr>
+          <w:b/>
+          <w:bCs/>
+        </w:rPr>
+      </w:pPr>
       <w:r>
         <w:rPr>
           <w:b/>
           <w:bCs/>
         </w:rPr>
+        <w:lastRenderedPageBreak/>
         <w:t>Function Plot:</w:t>
       </w:r>
     </w:p>
@@ -25152,7 +25330,6 @@
         <w:rPr>
           <w:noProof/>
         </w:rPr>
-        <w:lastRenderedPageBreak/>
         <w:drawing>
           <wp:inline distT="0" distB="0" distL="0" distR="0" wp14:anchorId="00072948" wp14:editId="72571D72">
             <wp:extent cx="5524500" cy="4257675"/>
@@ -25169,7 +25346,7 @@
                     <pic:cNvPicPr/>
                   </pic:nvPicPr>
                   <pic:blipFill>
-                    <a:blip r:embed="rId12"/>
+                    <a:blip r:embed="rId11"/>
                     <a:stretch>
                       <a:fillRect/>
                     </a:stretch>
@@ -26075,6 +26252,7 @@
     </w:p>
     <w:p>
       <w:r>
+        <w:lastRenderedPageBreak/>
         <w:t>M</w:t>
       </w:r>
       <w:r>
@@ -26092,7 +26270,6 @@
     </w:p>
     <w:p>
       <w:r>
-        <w:lastRenderedPageBreak/>
         <w:t xml:space="preserve">Moreover, we can </w:t>
       </w:r>
       <w:r>
@@ -26382,6 +26559,12 @@
           </m:e>
         </m:d>
       </m:oMath>
+      <w:r>
+        <w:rPr>
+          <w:rFonts w:eastAsiaTheme="minorEastAsia"/>
+        </w:rPr>
+        <w:t>.</w:t>
+      </w:r>
     </w:p>
     <w:p/>
     <w:p>
@@ -27290,7 +27473,6 @@
                 <w:sz w:val="21"/>
                 <w:szCs w:val="21"/>
               </w:rPr>
-              <w:lastRenderedPageBreak/>
               <w:t>#Permutation</w:t>
             </w:r>
           </w:p>
@@ -29257,11 +29439,60 @@
           <w:bCs/>
         </w:rPr>
       </w:pPr>
+    </w:p>
+    <w:p>
+      <w:pPr>
+        <w:rPr>
+          <w:b/>
+          <w:bCs/>
+        </w:rPr>
+      </w:pPr>
+    </w:p>
+    <w:p>
+      <w:pPr>
+        <w:rPr>
+          <w:b/>
+          <w:bCs/>
+        </w:rPr>
+      </w:pPr>
+    </w:p>
+    <w:p>
+      <w:pPr>
+        <w:rPr>
+          <w:b/>
+          <w:bCs/>
+        </w:rPr>
+      </w:pPr>
+    </w:p>
+    <w:p>
+      <w:pPr>
+        <w:rPr>
+          <w:b/>
+          <w:bCs/>
+        </w:rPr>
+      </w:pPr>
+    </w:p>
+    <w:p>
+      <w:pPr>
+        <w:rPr>
+          <w:b/>
+          <w:bCs/>
+        </w:rPr>
+      </w:pPr>
+    </w:p>
+    <w:p>
+      <w:pPr>
+        <w:rPr>
+          <w:b/>
+          <w:bCs/>
+        </w:rPr>
+      </w:pPr>
       <w:r>
         <w:rPr>
           <w:b/>
           <w:bCs/>
         </w:rPr>
+        <w:lastRenderedPageBreak/>
         <w:t>Limit Graph:</w:t>
       </w:r>
     </w:p>
@@ -29270,7 +29501,6 @@
         <w:rPr>
           <w:noProof/>
         </w:rPr>
-        <w:lastRenderedPageBreak/>
         <w:drawing>
           <wp:inline distT="0" distB="0" distL="0" distR="0" wp14:anchorId="50FD569A" wp14:editId="21F036BA">
             <wp:extent cx="5457825" cy="4371975"/>
@@ -29287,7 +29517,7 @@
                     <pic:cNvPicPr/>
                   </pic:nvPicPr>
                   <pic:blipFill>
-                    <a:blip r:embed="rId13"/>
+                    <a:blip r:embed="rId12"/>
                     <a:stretch>
                       <a:fillRect/>
                     </a:stretch>
@@ -29949,6 +30179,7 @@
             <w:rPr>
               <w:rFonts w:ascii="Cambria Math" w:hAnsi="Cambria Math"/>
             </w:rPr>
+            <w:lastRenderedPageBreak/>
             <m:t>P</m:t>
           </m:r>
           <m:d>
@@ -30083,7 +30314,6 @@
     </w:p>
     <w:p>
       <w:r>
-        <w:lastRenderedPageBreak/>
         <w:t>Third, the limit:</w:t>
       </w:r>
     </w:p>
@@ -30619,6 +30849,9 @@
       <w:proofErr w:type="spellEnd"/>
       <w:r>
         <w:t>)</w:t>
+      </w:r>
+      <w:r>
+        <w:t>.</w:t>
       </w:r>
     </w:p>
     <w:p/>
@@ -30986,6 +31219,7 @@
             <w:rPr>
               <w:rFonts w:ascii="Cambria Math" w:hAnsi="Cambria Math"/>
             </w:rPr>
+            <w:lastRenderedPageBreak/>
             <m:t>q: </m:t>
           </m:r>
           <m:d>
@@ -31389,10 +31623,6 @@
     </w:sectPr>
   </w:body>
 </w:document>
-</file>
-
-<file path=word/numbering.xml><?xml version="1.0" encoding="utf-8"?>
-<w:numbering xmlns:wpc="http://schemas.microsoft.com/office/word/2010/wordprocessingCanvas" xmlns:cx="http://schemas.microsoft.com/office/drawing/2014/chartex" xmlns:cx1="http://schemas.microsoft.com/office/drawing/2015/9/8/chartex" xmlns:cx2="http://schemas.microsoft.com/office/drawing/2015/10/21/chartex" xmlns:cx3="http://schemas.microsoft.com/office/drawing/2016/5/9/chartex" xmlns:cx4="http://schemas.microsoft.com/office/drawing/2016/5/10/chartex" xmlns:cx5="http://schemas.microsoft.com/office/drawing/2016/5/11/chartex" xmlns:cx6="http://schemas.microsoft.com/office/drawing/2016/5/12/chartex" xmlns:cx7="http://schemas.microsoft.com/office/drawing/2016/5/13/chartex" xmlns:cx8="http://schemas.microsoft.com/office/drawing/2016/5/14/chartex" xmlns:mc="http://schemas.openxmlformats.org/markup-compatibility/2006" xmlns:aink="http://schemas.microsoft.com/office/drawing/2016/ink" xmlns:am3d="http://schemas.microsoft.com/office/drawing/2017/model3d" xmlns:o="urn:schemas-microsoft-com:office:office" xmlns:oel="http://schemas.microsoft.com/office/2019/extlst" xmlns:r="http://schemas.openxmlformats.org/officeDocument/2006/relationships" xmlns:m="http://schemas.openxmlformats.org/officeDocument/2006/math" xmlns:v="urn:schemas-microsoft-com:vml" xmlns:wp14="http://schemas.microsoft.com/office/word/2010/wordprocessingDrawing" xmlns:wp="http://schemas.openxmlformats.org/drawingml/2006/wordprocessingDrawing" xmlns:w10="urn:schemas-microsoft-com:office:word" xmlns:w="http://schemas.openxmlformats.org/wordprocessingml/2006/main" xmlns:w14="http://schemas.microsoft.com/office/word/2010/wordml" xmlns:w15="http://schemas.microsoft.com/office/word/2012/wordml" xmlns:w16cex="http://schemas.microsoft.com/office/word/2018/wordml/cex" xmlns:w16cid="http://schemas.microsoft.com/office/word/2016/wordml/cid" xmlns:w16="http://schemas.microsoft.com/office/word/2018/wordml" xmlns:w16du="http://schemas.microsoft.com/office/word/2023/wordml/word16du" xmlns:w16sdtdh="http://schemas.microsoft.com/office/word/2020/wordml/sdtdatahash" xmlns:w16se="http://schemas.microsoft.com/office/word/2015/wordml/symex" xmlns:wpg="http://schemas.microsoft.com/office/word/2010/wordprocessingGroup" xmlns:wpi="http://schemas.microsoft.com/office/word/2010/wordprocessingInk" xmlns:wne="http://schemas.microsoft.com/office/word/2006/wordml" xmlns:wps="http://schemas.microsoft.com/office/word/2010/wordprocessingShape" mc:Ignorable="w14 w15 w16se w16cid w16 w16cex w16sdtdh w16du wp14"/>
 </file>
 
 <file path=word/styles.xml><?xml version="1.0" encoding="utf-8"?>

</xml_diff>